<commit_message>
Complete documentation for kable_as_image
</commit_message>
<xml_diff>
--- a/tests/visual_tests/kable_as_image_pdf.docx
+++ b/tests/visual_tests/kable_as_image_pdf.docx
@@ -73,235 +73,286 @@
         <w:rPr>
           <w:rStyle w:val="NormalTok"/>
         </w:rPr>
-        <w:t xml:space="preserve">(mtcars[</w:t>
+        <w:t xml:space="preserve">(mtcars, </w:t>
+      </w:r>
+      <w:r>
+        <w:rPr>
+          <w:rStyle w:val="DataTypeTok"/>
+        </w:rPr>
+        <w:t xml:space="preserve">format =</w:t>
+      </w:r>
+      <w:r>
+        <w:rPr>
+          <w:rStyle w:val="NormalTok"/>
+        </w:rPr>
+        <w:t xml:space="preserve"> </w:t>
+      </w:r>
+      <w:r>
+        <w:rPr>
+          <w:rStyle w:val="StringTok"/>
+        </w:rPr>
+        <w:t xml:space="preserve">"latex"</w:t>
+      </w:r>
+      <w:r>
+        <w:rPr>
+          <w:rStyle w:val="NormalTok"/>
+        </w:rPr>
+        <w:t xml:space="preserve">, </w:t>
+      </w:r>
+      <w:r>
+        <w:rPr>
+          <w:rStyle w:val="DataTypeTok"/>
+        </w:rPr>
+        <w:t xml:space="preserve">booktabs=</w:t>
+      </w:r>
+      <w:r>
+        <w:rPr>
+          <w:rStyle w:val="OtherTok"/>
+        </w:rPr>
+        <w:t xml:space="preserve">TRUE</w:t>
+      </w:r>
+      <w:r>
+        <w:rPr>
+          <w:rStyle w:val="NormalTok"/>
+        </w:rPr>
+        <w:t xml:space="preserve">, </w:t>
+      </w:r>
+      <w:r>
+        <w:rPr>
+          <w:rStyle w:val="DataTypeTok"/>
+        </w:rPr>
+        <w:t xml:space="preserve">caption=</w:t>
+      </w:r>
+      <w:r>
+        <w:rPr>
+          <w:rStyle w:val="StringTok"/>
+        </w:rPr>
+        <w:t xml:space="preserve">"hello"</w:t>
+      </w:r>
+      <w:r>
+        <w:rPr>
+          <w:rStyle w:val="NormalTok"/>
+        </w:rPr>
+        <w:t xml:space="preserve">) </w:t>
+      </w:r>
+      <w:r>
+        <w:rPr>
+          <w:rStyle w:val="OperatorTok"/>
+        </w:rPr>
+        <w:t xml:space="preserve">%&gt;%</w:t>
+      </w:r>
+      <w:r>
+        <w:rPr>
+          <w:rStyle w:val="StringTok"/>
+        </w:rPr>
+        <w:t xml:space="preserve"> </w:t>
+      </w:r>
+      <w:r>
+        <w:br w:type="textWrapping"/>
+      </w:r>
+      <w:r>
+        <w:rPr>
+          <w:rStyle w:val="StringTok"/>
+        </w:rPr>
+        <w:t xml:space="preserve">  </w:t>
+      </w:r>
+      <w:r>
+        <w:rPr>
+          <w:rStyle w:val="KeywordTok"/>
+        </w:rPr>
+        <w:t xml:space="preserve">kable_styling</w:t>
+      </w:r>
+      <w:r>
+        <w:rPr>
+          <w:rStyle w:val="NormalTok"/>
+        </w:rPr>
+        <w:t xml:space="preserve">(</w:t>
+      </w:r>
+      <w:r>
+        <w:rPr>
+          <w:rStyle w:val="DataTypeTok"/>
+        </w:rPr>
+        <w:t xml:space="preserve">latex_options=</w:t>
+      </w:r>
+      <w:r>
+        <w:rPr>
+          <w:rStyle w:val="KeywordTok"/>
+        </w:rPr>
+        <w:t xml:space="preserve">c</w:t>
+      </w:r>
+      <w:r>
+        <w:rPr>
+          <w:rStyle w:val="NormalTok"/>
+        </w:rPr>
+        <w:t xml:space="preserve">(</w:t>
+      </w:r>
+      <w:r>
+        <w:rPr>
+          <w:rStyle w:val="StringTok"/>
+        </w:rPr>
+        <w:t xml:space="preserve">"scale_down"</w:t>
+      </w:r>
+      <w:r>
+        <w:rPr>
+          <w:rStyle w:val="NormalTok"/>
+        </w:rPr>
+        <w:t xml:space="preserve">, </w:t>
+      </w:r>
+      <w:r>
+        <w:rPr>
+          <w:rStyle w:val="StringTok"/>
+        </w:rPr>
+        <w:t xml:space="preserve">"hold_position"</w:t>
+      </w:r>
+      <w:r>
+        <w:rPr>
+          <w:rStyle w:val="NormalTok"/>
+        </w:rPr>
+        <w:t xml:space="preserve">)) </w:t>
+      </w:r>
+      <w:r>
+        <w:rPr>
+          <w:rStyle w:val="OperatorTok"/>
+        </w:rPr>
+        <w:t xml:space="preserve">%&gt;%</w:t>
+      </w:r>
+      <w:r>
+        <w:br w:type="textWrapping"/>
+      </w:r>
+      <w:r>
+        <w:rPr>
+          <w:rStyle w:val="StringTok"/>
+        </w:rPr>
+        <w:t xml:space="preserve">  </w:t>
+      </w:r>
+      <w:r>
+        <w:rPr>
+          <w:rStyle w:val="KeywordTok"/>
+        </w:rPr>
+        <w:t xml:space="preserve">add_header_above</w:t>
+      </w:r>
+      <w:r>
+        <w:rPr>
+          <w:rStyle w:val="NormalTok"/>
+        </w:rPr>
+        <w:t xml:space="preserve">(</w:t>
+      </w:r>
+      <w:r>
+        <w:rPr>
+          <w:rStyle w:val="KeywordTok"/>
+        </w:rPr>
+        <w:t xml:space="preserve">c</w:t>
+      </w:r>
+      <w:r>
+        <w:rPr>
+          <w:rStyle w:val="NormalTok"/>
+        </w:rPr>
+        <w:t xml:space="preserve">(</w:t>
+      </w:r>
+      <w:r>
+        <w:rPr>
+          <w:rStyle w:val="StringTok"/>
+        </w:rPr>
+        <w:t xml:space="preserve">" "</w:t>
+      </w:r>
+      <w:r>
+        <w:rPr>
+          <w:rStyle w:val="NormalTok"/>
+        </w:rPr>
+        <w:t xml:space="preserve">, </w:t>
+      </w:r>
+      <w:r>
+        <w:rPr>
+          <w:rStyle w:val="StringTok"/>
+        </w:rPr>
+        <w:t xml:space="preserve">"Group A"</w:t>
+      </w:r>
+      <w:r>
+        <w:rPr>
+          <w:rStyle w:val="NormalTok"/>
+        </w:rPr>
+        <w:t xml:space="preserve"> =</w:t>
+      </w:r>
+      <w:r>
+        <w:rPr>
+          <w:rStyle w:val="StringTok"/>
+        </w:rPr>
+        <w:t xml:space="preserve"> </w:t>
       </w:r>
       <w:r>
         <w:rPr>
           <w:rStyle w:val="DecValTok"/>
         </w:rPr>
-        <w:t xml:space="preserve">1</w:t>
+        <w:t xml:space="preserve">5</w:t>
+      </w:r>
+      <w:r>
+        <w:rPr>
+          <w:rStyle w:val="NormalTok"/>
+        </w:rPr>
+        <w:t xml:space="preserve">, </w:t>
+      </w:r>
+      <w:r>
+        <w:rPr>
+          <w:rStyle w:val="StringTok"/>
+        </w:rPr>
+        <w:t xml:space="preserve">"Group B"</w:t>
+      </w:r>
+      <w:r>
+        <w:rPr>
+          <w:rStyle w:val="NormalTok"/>
+        </w:rPr>
+        <w:t xml:space="preserve"> =</w:t>
+      </w:r>
+      <w:r>
+        <w:rPr>
+          <w:rStyle w:val="StringTok"/>
+        </w:rPr>
+        <w:t xml:space="preserve"> </w:t>
+      </w:r>
+      <w:r>
+        <w:rPr>
+          <w:rStyle w:val="DecValTok"/>
+        </w:rPr>
+        <w:t xml:space="preserve">6</w:t>
+      </w:r>
+      <w:r>
+        <w:rPr>
+          <w:rStyle w:val="NormalTok"/>
+        </w:rPr>
+        <w:t xml:space="preserve">)) </w:t>
       </w:r>
       <w:r>
         <w:rPr>
           <w:rStyle w:val="OperatorTok"/>
         </w:rPr>
-        <w:t xml:space="preserve">:</w:t>
-      </w:r>
-      <w:r>
-        <w:rPr>
-          <w:rStyle w:val="DecValTok"/>
-        </w:rPr>
-        <w:t xml:space="preserve">5</w:t>
-      </w:r>
-      <w:r>
-        <w:rPr>
-          <w:rStyle w:val="NormalTok"/>
-        </w:rPr>
-        <w:t xml:space="preserve">, </w:t>
-      </w:r>
-      <w:r>
-        <w:rPr>
-          <w:rStyle w:val="DecValTok"/>
-        </w:rPr>
-        <w:t xml:space="preserve">1</w:t>
-      </w:r>
-      <w:r>
-        <w:rPr>
-          <w:rStyle w:val="OperatorTok"/>
-        </w:rPr>
-        <w:t xml:space="preserve">:</w:t>
-      </w:r>
-      <w:r>
-        <w:rPr>
-          <w:rStyle w:val="DecValTok"/>
-        </w:rPr>
-        <w:t xml:space="preserve">6</w:t>
-      </w:r>
-      <w:r>
-        <w:rPr>
-          <w:rStyle w:val="NormalTok"/>
-        </w:rPr>
-        <w:t xml:space="preserve">], </w:t>
+        <w:t xml:space="preserve">%&gt;%</w:t>
+      </w:r>
+      <w:r>
+        <w:br w:type="textWrapping"/>
       </w:r>
       <w:r>
         <w:rPr>
           <w:rStyle w:val="StringTok"/>
         </w:rPr>
-        <w:t xml:space="preserve">"latex"</w:t>
-      </w:r>
-      <w:r>
-        <w:rPr>
-          <w:rStyle w:val="NormalTok"/>
-        </w:rPr>
-        <w:t xml:space="preserve">, </w:t>
-      </w:r>
-      <w:r>
-        <w:rPr>
-          <w:rStyle w:val="DataTypeTok"/>
-        </w:rPr>
-        <w:t xml:space="preserve">caption =</w:t>
-      </w:r>
-      <w:r>
-        <w:rPr>
-          <w:rStyle w:val="NormalTok"/>
-        </w:rPr>
-        <w:t xml:space="preserve"> </w:t>
+        <w:t xml:space="preserve">  </w:t>
+      </w:r>
+      <w:r>
+        <w:rPr>
+          <w:rStyle w:val="KeywordTok"/>
+        </w:rPr>
+        <w:t xml:space="preserve">kable_as_image</w:t>
+      </w:r>
+      <w:r>
+        <w:rPr>
+          <w:rStyle w:val="NormalTok"/>
+        </w:rPr>
+        <w:t xml:space="preserve">(</w:t>
       </w:r>
       <w:r>
         <w:rPr>
           <w:rStyle w:val="StringTok"/>
         </w:rPr>
         <w:t xml:space="preserve">"sss"</w:t>
-      </w:r>
-      <w:r>
-        <w:rPr>
-          <w:rStyle w:val="NormalTok"/>
-        </w:rPr>
-        <w:t xml:space="preserve">) </w:t>
-      </w:r>
-      <w:r>
-        <w:rPr>
-          <w:rStyle w:val="OperatorTok"/>
-        </w:rPr>
-        <w:t xml:space="preserve">%&gt;%</w:t>
-      </w:r>
-      <w:r>
-        <w:br w:type="textWrapping"/>
-      </w:r>
-      <w:r>
-        <w:rPr>
-          <w:rStyle w:val="StringTok"/>
-        </w:rPr>
-        <w:t xml:space="preserve">  </w:t>
-      </w:r>
-      <w:r>
-        <w:rPr>
-          <w:rStyle w:val="KeywordTok"/>
-        </w:rPr>
-        <w:t xml:space="preserve">column_spec</w:t>
-      </w:r>
-      <w:r>
-        <w:rPr>
-          <w:rStyle w:val="NormalTok"/>
-        </w:rPr>
-        <w:t xml:space="preserve">(</w:t>
-      </w:r>
-      <w:r>
-        <w:rPr>
-          <w:rStyle w:val="DecValTok"/>
-        </w:rPr>
-        <w:t xml:space="preserve">1</w:t>
-      </w:r>
-      <w:r>
-        <w:rPr>
-          <w:rStyle w:val="NormalTok"/>
-        </w:rPr>
-        <w:t xml:space="preserve">, </w:t>
-      </w:r>
-      <w:r>
-        <w:rPr>
-          <w:rStyle w:val="DataTypeTok"/>
-        </w:rPr>
-        <w:t xml:space="preserve">color =</w:t>
-      </w:r>
-      <w:r>
-        <w:rPr>
-          <w:rStyle w:val="NormalTok"/>
-        </w:rPr>
-        <w:t xml:space="preserve"> </w:t>
-      </w:r>
-      <w:r>
-        <w:rPr>
-          <w:rStyle w:val="StringTok"/>
-        </w:rPr>
-        <w:t xml:space="preserve">"white"</w:t>
-      </w:r>
-      <w:r>
-        <w:rPr>
-          <w:rStyle w:val="NormalTok"/>
-        </w:rPr>
-        <w:t xml:space="preserve">, </w:t>
-      </w:r>
-      <w:r>
-        <w:rPr>
-          <w:rStyle w:val="DataTypeTok"/>
-        </w:rPr>
-        <w:t xml:space="preserve">background =</w:t>
-      </w:r>
-      <w:r>
-        <w:rPr>
-          <w:rStyle w:val="NormalTok"/>
-        </w:rPr>
-        <w:t xml:space="preserve"> </w:t>
-      </w:r>
-      <w:r>
-        <w:rPr>
-          <w:rStyle w:val="StringTok"/>
-        </w:rPr>
-        <w:t xml:space="preserve">"black"</w:t>
-      </w:r>
-      <w:r>
-        <w:rPr>
-          <w:rStyle w:val="NormalTok"/>
-        </w:rPr>
-        <w:t xml:space="preserve">, </w:t>
-      </w:r>
-      <w:r>
-        <w:rPr>
-          <w:rStyle w:val="DataTypeTok"/>
-        </w:rPr>
-        <w:t xml:space="preserve">bold =</w:t>
-      </w:r>
-      <w:r>
-        <w:rPr>
-          <w:rStyle w:val="NormalTok"/>
-        </w:rPr>
-        <w:t xml:space="preserve"> T) </w:t>
-      </w:r>
-      <w:r>
-        <w:rPr>
-          <w:rStyle w:val="OperatorTok"/>
-        </w:rPr>
-        <w:t xml:space="preserve">%&gt;%</w:t>
-      </w:r>
-      <w:r>
-        <w:br w:type="textWrapping"/>
-      </w:r>
-      <w:r>
-        <w:rPr>
-          <w:rStyle w:val="StringTok"/>
-        </w:rPr>
-        <w:t xml:space="preserve">  </w:t>
-      </w:r>
-      <w:r>
-        <w:rPr>
-          <w:rStyle w:val="KeywordTok"/>
-        </w:rPr>
-        <w:t xml:space="preserve">kable_as_image_latex</w:t>
-      </w:r>
-      <w:r>
-        <w:rPr>
-          <w:rStyle w:val="NormalTok"/>
-        </w:rPr>
-        <w:t xml:space="preserve">(</w:t>
-      </w:r>
-      <w:r>
-        <w:rPr>
-          <w:rStyle w:val="DataTypeTok"/>
-        </w:rPr>
-        <w:t xml:space="preserve">width =</w:t>
-      </w:r>
-      <w:r>
-        <w:rPr>
-          <w:rStyle w:val="NormalTok"/>
-        </w:rPr>
-        <w:t xml:space="preserve"> </w:t>
-      </w:r>
-      <w:r>
-        <w:rPr>
-          <w:rStyle w:val="DecValTok"/>
-        </w:rPr>
-        <w:t xml:space="preserve">10</w:t>
       </w:r>
       <w:r>
         <w:rPr>
@@ -317,14 +368,14 @@
       <w:r>
         <w:drawing>
           <wp:inline>
-            <wp:extent cx="5334000" cy="1505966"/>
+            <wp:extent cx="5334000" cy="6176596"/>
             <wp:effectExtent b="0" l="0" r="0" t="0"/>
             <wp:docPr descr="" title="" id="1" name="Picture"/>
             <a:graphic>
               <a:graphicData uri="http://schemas.openxmlformats.org/drawingml/2006/picture">
                 <pic:pic>
                   <pic:nvPicPr>
-                    <pic:cNvPr descr="/var/folders/5r/yglvs5tn6v343pbkf41ccdl80000gn/T//RtmphbLuJ0/fileb6bc260078ae.png" id="0" name="Picture"/>
+                    <pic:cNvPr descr="sss.png" id="0" name="Picture"/>
                     <pic:cNvPicPr>
                       <a:picLocks noChangeArrowheads="1" noChangeAspect="1"/>
                     </pic:cNvPicPr>
@@ -338,7 +389,7 @@
                   <pic:spPr bwMode="auto">
                     <a:xfrm>
                       <a:off x="0" y="0"/>
-                      <a:ext cx="5334000" cy="1505966"/>
+                      <a:ext cx="5334000" cy="6176596"/>
                     </a:xfrm>
                     <a:prstGeom prst="rect">
                       <a:avLst/>
@@ -465,7 +516,7 @@
     </w:lvl>
   </w:abstractNum>
   <w:abstractNum w:abstractNumId="990">
-    <w:nsid w:val="665cd16c"/>
+    <w:nsid w:val="88ada496"/>
     <w:multiLevelType w:val="multilevel"/>
     <w:lvl w:ilvl="0">
       <w:numFmt w:val="bullet"/>

</xml_diff>